<commit_message>
add scanner type: WANGSHEN, fix minor bug
</commit_message>
<xml_diff>
--- a/static/template-vulnlist-v2.docx
+++ b/static/template-vulnlist-v2.docx
@@ -19,18 +19,29 @@
         <w:gridCol w:w="849"/>
       </w:tblGrid>
       <w:tr>
+        <w:trPr>
+          <w:trHeight w:val="1125"/>
+        </w:trPr>
         <w:tc>
           <w:tcPr>
             <w:tcW w:w="851" w:type="dxa"/>
+            <w:shd w:val="clear" w:color="auto" w:fill="A6A6A6" w:themeFill="background1" w:themeFillShade="A6"/>
             <w:vAlign w:val="center"/>
           </w:tcPr>
           <w:p>
             <w:pPr>
               <w:jc w:val="center"/>
+              <w:rPr>
+                <w:rFonts w:ascii="华文仿宋" w:eastAsia="华文仿宋" w:hAnsi="华文仿宋"/>
+                <w:b/>
+                <w:bCs/>
+              </w:rPr>
             </w:pPr>
             <w:r>
               <w:rPr>
-                <w:rFonts w:hint="eastAsia"/>
+                <w:rFonts w:ascii="华文仿宋" w:eastAsia="华文仿宋" w:hAnsi="华文仿宋" w:hint="eastAsia"/>
+                <w:b/>
+                <w:bCs/>
               </w:rPr>
               <w:t>序号</w:t>
             </w:r>
@@ -39,15 +50,23 @@
         <w:tc>
           <w:tcPr>
             <w:tcW w:w="1696" w:type="dxa"/>
+            <w:shd w:val="clear" w:color="auto" w:fill="A6A6A6" w:themeFill="background1" w:themeFillShade="A6"/>
             <w:vAlign w:val="center"/>
           </w:tcPr>
           <w:p>
             <w:pPr>
               <w:jc w:val="center"/>
+              <w:rPr>
+                <w:rFonts w:ascii="华文仿宋" w:eastAsia="华文仿宋" w:hAnsi="华文仿宋"/>
+                <w:b/>
+                <w:bCs/>
+              </w:rPr>
             </w:pPr>
             <w:r>
               <w:rPr>
-                <w:rFonts w:hint="eastAsia"/>
+                <w:rFonts w:ascii="华文仿宋" w:eastAsia="华文仿宋" w:hAnsi="华文仿宋" w:hint="eastAsia"/>
+                <w:b/>
+                <w:bCs/>
               </w:rPr>
               <w:t>漏洞名称</w:t>
             </w:r>
@@ -56,15 +75,23 @@
         <w:tc>
           <w:tcPr>
             <w:tcW w:w="1757" w:type="dxa"/>
+            <w:shd w:val="clear" w:color="auto" w:fill="A6A6A6" w:themeFill="background1" w:themeFillShade="A6"/>
             <w:vAlign w:val="center"/>
           </w:tcPr>
           <w:p>
             <w:pPr>
               <w:jc w:val="center"/>
+              <w:rPr>
+                <w:rFonts w:ascii="华文仿宋" w:eastAsia="华文仿宋" w:hAnsi="华文仿宋"/>
+                <w:b/>
+                <w:bCs/>
+              </w:rPr>
             </w:pPr>
             <w:r>
               <w:rPr>
-                <w:rFonts w:hint="eastAsia"/>
+                <w:rFonts w:ascii="华文仿宋" w:eastAsia="华文仿宋" w:hAnsi="华文仿宋" w:hint="eastAsia"/>
+                <w:b/>
+                <w:bCs/>
               </w:rPr>
               <w:t>漏洞详情</w:t>
             </w:r>
@@ -73,15 +100,23 @@
         <w:tc>
           <w:tcPr>
             <w:tcW w:w="849" w:type="dxa"/>
+            <w:shd w:val="clear" w:color="auto" w:fill="A6A6A6" w:themeFill="background1" w:themeFillShade="A6"/>
             <w:vAlign w:val="center"/>
           </w:tcPr>
           <w:p>
             <w:pPr>
               <w:jc w:val="center"/>
+              <w:rPr>
+                <w:rFonts w:ascii="华文仿宋" w:eastAsia="华文仿宋" w:hAnsi="华文仿宋"/>
+                <w:b/>
+                <w:bCs/>
+              </w:rPr>
             </w:pPr>
             <w:r>
               <w:rPr>
-                <w:rFonts w:hint="eastAsia"/>
+                <w:rFonts w:ascii="华文仿宋" w:eastAsia="华文仿宋" w:hAnsi="华文仿宋" w:hint="eastAsia"/>
+                <w:b/>
+                <w:bCs/>
               </w:rPr>
               <w:t>风险等级（高/中/低）</w:t>
             </w:r>
@@ -90,15 +125,23 @@
         <w:tc>
           <w:tcPr>
             <w:tcW w:w="3107" w:type="dxa"/>
+            <w:shd w:val="clear" w:color="auto" w:fill="A6A6A6" w:themeFill="background1" w:themeFillShade="A6"/>
             <w:vAlign w:val="center"/>
           </w:tcPr>
           <w:p>
             <w:pPr>
               <w:jc w:val="center"/>
+              <w:rPr>
+                <w:rFonts w:ascii="华文仿宋" w:eastAsia="华文仿宋" w:hAnsi="华文仿宋"/>
+                <w:b/>
+                <w:bCs/>
+              </w:rPr>
             </w:pPr>
             <w:r>
               <w:rPr>
-                <w:rFonts w:hint="eastAsia"/>
+                <w:rFonts w:ascii="华文仿宋" w:eastAsia="华文仿宋" w:hAnsi="华文仿宋" w:hint="eastAsia"/>
+                <w:b/>
+                <w:bCs/>
               </w:rPr>
               <w:t>存在漏洞的设备名称</w:t>
             </w:r>
@@ -107,15 +150,23 @@
         <w:tc>
           <w:tcPr>
             <w:tcW w:w="3107" w:type="dxa"/>
+            <w:shd w:val="clear" w:color="auto" w:fill="A6A6A6" w:themeFill="background1" w:themeFillShade="A6"/>
             <w:vAlign w:val="center"/>
           </w:tcPr>
           <w:p>
             <w:pPr>
               <w:jc w:val="center"/>
+              <w:rPr>
+                <w:rFonts w:ascii="华文仿宋" w:eastAsia="华文仿宋" w:hAnsi="华文仿宋"/>
+                <w:b/>
+                <w:bCs/>
+              </w:rPr>
             </w:pPr>
             <w:r>
               <w:rPr>
-                <w:rFonts w:hint="eastAsia"/>
+                <w:rFonts w:ascii="华文仿宋" w:eastAsia="华文仿宋" w:hAnsi="华文仿宋" w:hint="eastAsia"/>
+                <w:b/>
+                <w:bCs/>
               </w:rPr>
               <w:t>存在漏洞的设备IP</w:t>
             </w:r>
@@ -124,15 +175,23 @@
         <w:tc>
           <w:tcPr>
             <w:tcW w:w="1739" w:type="dxa"/>
+            <w:shd w:val="clear" w:color="auto" w:fill="A6A6A6" w:themeFill="background1" w:themeFillShade="A6"/>
             <w:vAlign w:val="center"/>
           </w:tcPr>
           <w:p>
             <w:pPr>
               <w:jc w:val="center"/>
+              <w:rPr>
+                <w:rFonts w:ascii="华文仿宋" w:eastAsia="华文仿宋" w:hAnsi="华文仿宋"/>
+                <w:b/>
+                <w:bCs/>
+              </w:rPr>
             </w:pPr>
             <w:r>
               <w:rPr>
-                <w:rFonts w:hint="eastAsia"/>
+                <w:rFonts w:ascii="华文仿宋" w:eastAsia="华文仿宋" w:hAnsi="华文仿宋" w:hint="eastAsia"/>
+                <w:b/>
+                <w:bCs/>
               </w:rPr>
               <w:t>处置建议</w:t>
             </w:r>
@@ -141,15 +200,23 @@
         <w:tc>
           <w:tcPr>
             <w:tcW w:w="849" w:type="dxa"/>
+            <w:shd w:val="clear" w:color="auto" w:fill="A6A6A6" w:themeFill="background1" w:themeFillShade="A6"/>
             <w:vAlign w:val="center"/>
           </w:tcPr>
           <w:p>
             <w:pPr>
               <w:jc w:val="center"/>
+              <w:rPr>
+                <w:rFonts w:ascii="华文仿宋" w:eastAsia="华文仿宋" w:hAnsi="华文仿宋"/>
+                <w:b/>
+                <w:bCs/>
+              </w:rPr>
             </w:pPr>
             <w:r>
               <w:rPr>
-                <w:rFonts w:hint="eastAsia"/>
+                <w:rFonts w:ascii="华文仿宋" w:eastAsia="华文仿宋" w:hAnsi="华文仿宋" w:hint="eastAsia"/>
+                <w:b/>
+                <w:bCs/>
               </w:rPr>
               <w:t>处置状态（已整改/未整改）</w:t>
             </w:r>
@@ -601,10 +668,14 @@
   <w:style w:type="paragraph" w:default="1" w:styleId="a">
     <w:name w:val="Normal"/>
     <w:qFormat/>
+    <w:rsid w:val="00502425"/>
     <w:pPr>
       <w:widowControl w:val="0"/>
       <w:jc w:val="both"/>
     </w:pPr>
+    <w:rPr>
+      <w:rFonts w:ascii="Times New Roman" w:eastAsia="宋体" w:hAnsi="Times New Roman"/>
+    </w:rPr>
   </w:style>
   <w:style w:type="character" w:default="1" w:styleId="a0">
     <w:name w:val="Default Paragraph Font"/>

</xml_diff>